<commit_message>
updating the repo with the sub files
</commit_message>
<xml_diff>
--- a/Assignment 3/plots_description.docx
+++ b/Assignment 3/plots_description.docx
@@ -8,6 +8,10 @@
           <w:lang w:val="en-US"/>
         </w:rPr>
       </w:pPr>
+      <w:bookmarkStart w:id="0" w:name="_Hlk535862479"/>
+      <w:bookmarkStart w:id="1" w:name="_Hlk535864102"/>
+      <w:bookmarkStart w:id="2" w:name="_GoBack"/>
+      <w:bookmarkEnd w:id="0"/>
       <w:r>
         <w:rPr>
           <w:lang w:val="en-US"/>
@@ -18,7 +22,19 @@
         <w:rPr>
           <w:lang w:val="en-US"/>
         </w:rPr>
-        <w:t xml:space="preserve">gure 1 shows </w:t>
+        <w:t xml:space="preserve">gure </w:t>
+      </w:r>
+      <w:r>
+        <w:rPr>
+          <w:lang w:val="en-US"/>
+        </w:rPr>
+        <w:t>6</w:t>
+      </w:r>
+      <w:r>
+        <w:rPr>
+          <w:lang w:val="en-US"/>
+        </w:rPr>
+        <w:t xml:space="preserve"> shows </w:t>
       </w:r>
       <w:r>
         <w:rPr>
@@ -132,7 +148,13 @@
         <w:rPr>
           <w:lang w:val="en-US"/>
         </w:rPr>
-        <w:t xml:space="preserve"> Figure 2</w:t>
+        <w:t xml:space="preserve"> Figure </w:t>
+      </w:r>
+      <w:r>
+        <w:rPr>
+          <w:lang w:val="en-US"/>
+        </w:rPr>
+        <w:t>7</w:t>
       </w:r>
       <w:r>
         <w:rPr>
@@ -222,7 +244,7 @@
         <w:rPr>
           <w:lang w:val="en-US"/>
         </w:rPr>
-        <w:t>3</w:t>
+        <w:t>8</w:t>
       </w:r>
       <w:r>
         <w:rPr>
@@ -324,7 +346,19 @@
         <w:rPr>
           <w:lang w:val="en-US"/>
         </w:rPr>
-        <w:t xml:space="preserve"> Figure 4. </w:t>
+        <w:t xml:space="preserve"> Figure </w:t>
+      </w:r>
+      <w:r>
+        <w:rPr>
+          <w:lang w:val="en-US"/>
+        </w:rPr>
+        <w:t>9</w:t>
+      </w:r>
+      <w:r>
+        <w:rPr>
+          <w:lang w:val="en-US"/>
+        </w:rPr>
+        <w:t xml:space="preserve">. </w:t>
       </w:r>
       <w:r>
         <w:rPr>
@@ -378,13 +412,13 @@
         <w:rPr>
           <w:lang w:val="en-US"/>
         </w:rPr>
-        <w:t xml:space="preserve"> </w:t>
-      </w:r>
-      <w:r>
-        <w:rPr>
-          <w:lang w:val="en-US"/>
-        </w:rPr>
-        <w:t>in Figure 2</w:t>
+        <w:t xml:space="preserve"> in Figure </w:t>
+      </w:r>
+      <w:r>
+        <w:rPr>
+          <w:lang w:val="en-US"/>
+        </w:rPr>
+        <w:t>7</w:t>
       </w:r>
       <w:r>
         <w:rPr>
@@ -413,7 +447,7 @@
     </w:p>
     <w:tbl>
       <w:tblPr>
-        <w:tblStyle w:val="Tabellenraster"/>
+        <w:tblStyle w:val="TableGrid"/>
         <w:tblW w:w="0" w:type="auto"/>
         <w:tblBorders>
           <w:top w:val="none" w:sz="0" w:space="0" w:color="auto"/>
@@ -487,7 +521,7 @@
           </w:p>
           <w:p>
             <w:pPr>
-              <w:pStyle w:val="Beschriftung"/>
+              <w:pStyle w:val="Caption"/>
               <w:spacing w:after="0"/>
               <w:rPr>
                 <w:lang w:val="en-US"/>
@@ -500,26 +534,7 @@
               <w:t xml:space="preserve">Figure </w:t>
             </w:r>
             <w:r>
-              <w:fldChar w:fldCharType="begin"/>
-            </w:r>
-            <w:r>
-              <w:rPr>
-                <w:lang w:val="en-US"/>
-              </w:rPr>
-              <w:instrText xml:space="preserve"> SEQ Figure \* ARABIC </w:instrText>
-            </w:r>
-            <w:r>
-              <w:fldChar w:fldCharType="separate"/>
-            </w:r>
-            <w:r>
-              <w:rPr>
-                <w:noProof/>
-                <w:lang w:val="en-US"/>
-              </w:rPr>
-              <w:t>1</w:t>
-            </w:r>
-            <w:r>
-              <w:fldChar w:fldCharType="end"/>
+              <w:t>6:</w:t>
             </w:r>
             <w:r>
               <w:rPr>
@@ -548,7 +563,7 @@
           </w:p>
           <w:p>
             <w:pPr>
-              <w:pStyle w:val="Beschriftung"/>
+              <w:pStyle w:val="Caption"/>
               <w:spacing w:after="0"/>
               <w:rPr>
                 <w:lang w:val="en-US"/>
@@ -626,7 +641,7 @@
           </w:p>
           <w:p>
             <w:pPr>
-              <w:pStyle w:val="Beschriftung"/>
+              <w:pStyle w:val="Caption"/>
               <w:spacing w:after="0"/>
               <w:rPr>
                 <w:lang w:val="en-US"/>
@@ -639,26 +654,10 @@
               <w:t xml:space="preserve">Figure </w:t>
             </w:r>
             <w:r>
-              <w:fldChar w:fldCharType="begin"/>
-            </w:r>
-            <w:r>
-              <w:rPr>
-                <w:lang w:val="en-US"/>
-              </w:rPr>
-              <w:instrText xml:space="preserve"> SEQ Figure \* ARABIC </w:instrText>
-            </w:r>
-            <w:r>
-              <w:fldChar w:fldCharType="separate"/>
-            </w:r>
-            <w:r>
-              <w:rPr>
-                <w:noProof/>
-                <w:lang w:val="en-US"/>
-              </w:rPr>
-              <w:t>2</w:t>
-            </w:r>
-            <w:r>
-              <w:fldChar w:fldCharType="end"/>
+              <w:rPr>
+                <w:lang w:val="en-US"/>
+              </w:rPr>
+              <w:t>7:</w:t>
             </w:r>
             <w:r>
               <w:rPr>
@@ -687,7 +686,7 @@
           </w:p>
           <w:p>
             <w:pPr>
-              <w:pStyle w:val="Beschriftung"/>
+              <w:pStyle w:val="Caption"/>
               <w:spacing w:after="0"/>
               <w:rPr>
                 <w:lang w:val="en-US"/>
@@ -724,7 +723,7 @@
     </w:p>
     <w:tbl>
       <w:tblPr>
-        <w:tblStyle w:val="Tabellenraster"/>
+        <w:tblStyle w:val="TableGrid"/>
         <w:tblW w:w="0" w:type="auto"/>
         <w:tblLook w:val="04A0" w:firstRow="1" w:lastRow="0" w:firstColumn="1" w:lastColumn="0" w:noHBand="0" w:noVBand="1"/>
       </w:tblPr>
@@ -797,7 +796,7 @@
           </w:p>
           <w:p>
             <w:pPr>
-              <w:pStyle w:val="Beschriftung"/>
+              <w:pStyle w:val="Caption"/>
               <w:spacing w:after="0"/>
               <w:rPr>
                 <w:lang w:val="en-US"/>
@@ -810,26 +809,10 @@
               <w:t xml:space="preserve">Figure </w:t>
             </w:r>
             <w:r>
-              <w:fldChar w:fldCharType="begin"/>
-            </w:r>
-            <w:r>
-              <w:rPr>
-                <w:lang w:val="en-US"/>
-              </w:rPr>
-              <w:instrText xml:space="preserve"> SEQ Figure \* ARABIC </w:instrText>
-            </w:r>
-            <w:r>
-              <w:fldChar w:fldCharType="separate"/>
-            </w:r>
-            <w:r>
-              <w:rPr>
-                <w:noProof/>
-                <w:lang w:val="en-US"/>
-              </w:rPr>
-              <w:t>3</w:t>
-            </w:r>
-            <w:r>
-              <w:fldChar w:fldCharType="end"/>
+              <w:rPr>
+                <w:lang w:val="en-US"/>
+              </w:rPr>
+              <w:t>8:</w:t>
             </w:r>
             <w:r>
               <w:rPr>
@@ -864,7 +847,7 @@
           </w:p>
           <w:p>
             <w:pPr>
-              <w:pStyle w:val="Beschriftung"/>
+              <w:pStyle w:val="Caption"/>
               <w:spacing w:after="0"/>
               <w:rPr>
                 <w:lang w:val="en-US"/>
@@ -948,7 +931,7 @@
           </w:p>
           <w:p>
             <w:pPr>
-              <w:pStyle w:val="Beschriftung"/>
+              <w:pStyle w:val="Caption"/>
               <w:spacing w:after="0"/>
               <w:rPr>
                 <w:lang w:val="en-US"/>
@@ -961,26 +944,7 @@
               <w:t xml:space="preserve">Figure </w:t>
             </w:r>
             <w:r>
-              <w:fldChar w:fldCharType="begin"/>
-            </w:r>
-            <w:r>
-              <w:rPr>
-                <w:lang w:val="en-US"/>
-              </w:rPr>
-              <w:instrText xml:space="preserve"> SEQ Figure \* ARABIC </w:instrText>
-            </w:r>
-            <w:r>
-              <w:fldChar w:fldCharType="separate"/>
-            </w:r>
-            <w:r>
-              <w:rPr>
-                <w:noProof/>
-                <w:lang w:val="en-US"/>
-              </w:rPr>
-              <w:t>4</w:t>
-            </w:r>
-            <w:r>
-              <w:fldChar w:fldCharType="end"/>
+              <w:t>9:</w:t>
             </w:r>
             <w:r>
               <w:rPr>
@@ -1015,7 +979,7 @@
           </w:p>
           <w:p>
             <w:pPr>
-              <w:pStyle w:val="Beschriftung"/>
+              <w:pStyle w:val="Caption"/>
               <w:spacing w:after="0"/>
               <w:rPr>
                 <w:lang w:val="en-US"/>
@@ -1025,24 +989,12 @@
               <w:rPr>
                 <w:lang w:val="en-US"/>
               </w:rPr>
-              <w:t xml:space="preserve">with 1000 steps for </w:t>
-            </w:r>
-            <w:r>
-              <w:rPr>
-                <w:lang w:val="en-US"/>
-              </w:rPr>
-              <w:t>1000</w:t>
-            </w:r>
-            <w:r>
-              <w:rPr>
-                <w:lang w:val="en-US"/>
-              </w:rPr>
-              <w:t xml:space="preserve"> episodes</w:t>
+              <w:t>with 1000 steps for 1000 episodes</w:t>
             </w:r>
           </w:p>
           <w:p>
             <w:pPr>
-              <w:pStyle w:val="Beschriftung"/>
+              <w:pStyle w:val="Caption"/>
               <w:rPr>
                 <w:lang w:val="en-US"/>
               </w:rPr>
@@ -1050,6 +1002,8 @@
           </w:p>
         </w:tc>
       </w:tr>
+      <w:bookmarkEnd w:id="1"/>
+      <w:bookmarkEnd w:id="2"/>
     </w:tbl>
     <w:p>
       <w:pPr>
@@ -1077,89 +1031,33 @@
           <w:lang w:val="en-US"/>
         </w:rPr>
       </w:pPr>
-      <w:r>
-        <w:rPr>
+      <w:bookmarkStart w:id="3" w:name="_Hlk535862466"/>
+      <w:r>
+        <w:rPr>
+          <w:noProof/>
           <w:lang w:val="en-US"/>
         </w:rPr>
         <w:lastRenderedPageBreak/>
-        <w:t>In Figure 5</w:t>
-      </w:r>
-      <w:bookmarkStart w:id="0" w:name="_GoBack"/>
-      <w:bookmarkEnd w:id="0"/>
-      <w:r>
-        <w:rPr>
-          <w:lang w:val="en-US"/>
-        </w:rPr>
-        <w:t xml:space="preserve"> the agent interacts with the environment 500 times per episode</w:t>
-      </w:r>
-      <w:r>
-        <w:rPr>
-          <w:lang w:val="en-US"/>
-        </w:rPr>
-        <w:t>. The agent</w:t>
-      </w:r>
-      <w:r>
-        <w:rPr>
-          <w:lang w:val="en-US"/>
-        </w:rPr>
-        <w:t xml:space="preserve"> starts to find the goal </w:t>
-      </w:r>
-      <w:r>
-        <w:rPr>
-          <w:lang w:val="en-US"/>
-        </w:rPr>
-        <w:t>shortly after the start</w:t>
-      </w:r>
-      <w:r>
-        <w:rPr>
-          <w:lang w:val="en-US"/>
-        </w:rPr>
-        <w:t xml:space="preserve"> and after 100 episodes it finds the goal regularly, so the policy gets better. </w:t>
-      </w:r>
-      <w:r>
-        <w:rPr>
-          <w:lang w:val="en-US"/>
-        </w:rPr>
-        <w:t xml:space="preserve">However, we can observe that the agent fluctuates to find the goal in a continuative sequence of episodes. </w:t>
-      </w:r>
-      <w:r>
-        <w:rPr>
-          <w:lang w:val="en-US"/>
-        </w:rPr>
-        <w:t>We increase the environment interaction of the agent, which leads the agent to find the goal more often in the first 100 episodes, as can be seen in Figure 6. Again, we can observe that the agent fluctuates in finding the goal in a continuative sequence of episodes. An interesting fact is, that the policy in Figure 6 has a higher average reward (best avg reward around -0.2) than the policy in Figure 5 (best avg reward is around -0.3)</w:t>
-      </w:r>
-      <w:r>
-        <w:rPr>
-          <w:lang w:val="en-US"/>
-        </w:rPr>
-        <w:t xml:space="preserve">, which is </w:t>
-      </w:r>
-      <w:r>
-        <w:rPr>
-          <w:lang w:val="en-US"/>
-        </w:rPr>
-        <w:t xml:space="preserve">probably </w:t>
-      </w:r>
-      <w:r>
-        <w:rPr>
-          <w:lang w:val="en-US"/>
-        </w:rPr>
-        <w:t>due to the higher exploration possibility.</w:t>
-      </w:r>
-    </w:p>
-    <w:p>
-      <w:pPr>
-        <w:keepNext/>
-      </w:pPr>
-      <w:r>
-        <w:rPr>
-          <w:noProof/>
-          <w:lang w:val="en-US"/>
-        </w:rPr>
         <w:drawing>
-          <wp:inline distT="0" distB="0" distL="0" distR="0" wp14:anchorId="13E599AB" wp14:editId="6A44E140">
-            <wp:extent cx="2827866" cy="2120900"/>
-            <wp:effectExtent l="0" t="0" r="0" b="0"/>
+          <wp:anchor distT="0" distB="0" distL="114300" distR="114300" simplePos="0" relativeHeight="251659264" behindDoc="1" locked="0" layoutInCell="1" allowOverlap="1" wp14:anchorId="13E599AB" wp14:editId="5226862A">
+            <wp:simplePos x="0" y="0"/>
+            <wp:positionH relativeFrom="margin">
+              <wp:align>left</wp:align>
+            </wp:positionH>
+            <wp:positionV relativeFrom="paragraph">
+              <wp:posOffset>1899285</wp:posOffset>
+            </wp:positionV>
+            <wp:extent cx="2914650" cy="2185670"/>
+            <wp:effectExtent l="0" t="0" r="0" b="5080"/>
+            <wp:wrapTight wrapText="bothSides">
+              <wp:wrapPolygon edited="0">
+                <wp:start x="0" y="0"/>
+                <wp:lineTo x="0" y="21462"/>
+                <wp:lineTo x="21459" y="21462"/>
+                <wp:lineTo x="21459" y="0"/>
+                <wp:lineTo x="0" y="0"/>
+              </wp:wrapPolygon>
+            </wp:wrapTight>
             <wp:docPr id="3" name="Grafik 3"/>
             <wp:cNvGraphicFramePr>
               <a:graphicFrameLocks xmlns:a="http://schemas.openxmlformats.org/drawingml/2006/main" noChangeAspect="1"/>
@@ -1186,7 +1084,7 @@
                   <pic:spPr>
                     <a:xfrm>
                       <a:off x="0" y="0"/>
-                      <a:ext cx="2842635" cy="2131977"/>
+                      <a:ext cx="2914650" cy="2185670"/>
                     </a:xfrm>
                     <a:prstGeom prst="rect">
                       <a:avLst/>
@@ -1195,78 +1093,40 @@
                 </pic:pic>
               </a:graphicData>
             </a:graphic>
-          </wp:inline>
+            <wp14:sizeRelH relativeFrom="margin">
+              <wp14:pctWidth>0</wp14:pctWidth>
+            </wp14:sizeRelH>
+            <wp14:sizeRelV relativeFrom="margin">
+              <wp14:pctHeight>0</wp14:pctHeight>
+            </wp14:sizeRelV>
+          </wp:anchor>
         </w:drawing>
       </w:r>
-    </w:p>
-    <w:p>
-      <w:pPr>
-        <w:pStyle w:val="Beschriftung"/>
-        <w:spacing w:after="0"/>
-        <w:rPr>
-          <w:lang w:val="en-US"/>
-        </w:rPr>
-      </w:pPr>
-      <w:r>
-        <w:rPr>
-          <w:lang w:val="en-US"/>
-        </w:rPr>
-        <w:t xml:space="preserve">Figure </w:t>
-      </w:r>
-      <w:r>
-        <w:rPr>
-          <w:lang w:val="en-US"/>
-        </w:rPr>
-        <w:t>5</w:t>
-      </w:r>
-      <w:r>
-        <w:rPr>
-          <w:lang w:val="en-US"/>
-        </w:rPr>
-        <w:t xml:space="preserve"> Neural Network SARSA – Average r</w:t>
-      </w:r>
-      <w:r>
-        <w:rPr>
-          <w:lang w:val="en-US"/>
-        </w:rPr>
-        <w:t>ewards</w:t>
-      </w:r>
-    </w:p>
-    <w:p>
-      <w:pPr>
-        <w:pStyle w:val="Beschriftung"/>
-        <w:spacing w:after="0"/>
-        <w:rPr>
-          <w:lang w:val="en-US"/>
-        </w:rPr>
-      </w:pPr>
-      <w:r>
-        <w:rPr>
-          <w:lang w:val="en-US"/>
-        </w:rPr>
-        <w:t xml:space="preserve"> per episode with 500 steps for 500 episodes</w:t>
-      </w:r>
-    </w:p>
-    <w:p>
-      <w:pPr>
-        <w:rPr>
-          <w:lang w:val="en-US"/>
-        </w:rPr>
-      </w:pPr>
-    </w:p>
-    <w:p>
-      <w:pPr>
-        <w:keepNext/>
-      </w:pPr>
       <w:r>
         <w:rPr>
           <w:noProof/>
           <w:lang w:val="en-US"/>
         </w:rPr>
         <w:drawing>
-          <wp:inline distT="0" distB="0" distL="0" distR="0" wp14:anchorId="4766A7F1" wp14:editId="4845A2D7">
+          <wp:anchor distT="0" distB="0" distL="114300" distR="114300" simplePos="0" relativeHeight="251658240" behindDoc="1" locked="0" layoutInCell="1" allowOverlap="1" wp14:anchorId="4766A7F1" wp14:editId="1466D93C">
+            <wp:simplePos x="0" y="0"/>
+            <wp:positionH relativeFrom="column">
+              <wp:posOffset>3176905</wp:posOffset>
+            </wp:positionH>
+            <wp:positionV relativeFrom="paragraph">
+              <wp:posOffset>1873885</wp:posOffset>
+            </wp:positionV>
             <wp:extent cx="2946400" cy="2209800"/>
             <wp:effectExtent l="0" t="0" r="6350" b="0"/>
+            <wp:wrapTight wrapText="bothSides">
+              <wp:wrapPolygon edited="0">
+                <wp:start x="0" y="0"/>
+                <wp:lineTo x="0" y="21414"/>
+                <wp:lineTo x="21507" y="21414"/>
+                <wp:lineTo x="21507" y="0"/>
+                <wp:lineTo x="0" y="0"/>
+              </wp:wrapPolygon>
+            </wp:wrapTight>
             <wp:docPr id="4" name="Grafik 4"/>
             <wp:cNvGraphicFramePr>
               <a:graphicFrameLocks xmlns:a="http://schemas.openxmlformats.org/drawingml/2006/main" noChangeAspect="1"/>
@@ -1293,7 +1153,7 @@
                   <pic:spPr>
                     <a:xfrm>
                       <a:off x="0" y="0"/>
-                      <a:ext cx="2971173" cy="2228380"/>
+                      <a:ext cx="2946400" cy="2209800"/>
                     </a:xfrm>
                     <a:prstGeom prst="rect">
                       <a:avLst/>
@@ -1302,57 +1162,593 @@
                 </pic:pic>
               </a:graphicData>
             </a:graphic>
-          </wp:inline>
+          </wp:anchor>
         </w:drawing>
+      </w:r>
+      <w:proofErr w:type="gramStart"/>
+      <w:r>
+        <w:rPr>
+          <w:lang w:val="en-US"/>
+        </w:rPr>
+        <w:t>First</w:t>
+      </w:r>
+      <w:proofErr w:type="gramEnd"/>
+      <w:r>
+        <w:rPr>
+          <w:lang w:val="en-US"/>
+        </w:rPr>
+        <w:t xml:space="preserve"> we discuss our observations for the SARSA neural network algorithm, </w:t>
+      </w:r>
+      <w:r>
+        <w:rPr>
+          <w:lang w:val="en-US"/>
+        </w:rPr>
+        <w:t xml:space="preserve">In Figure </w:t>
+      </w:r>
+      <w:r>
+        <w:rPr>
+          <w:lang w:val="en-US"/>
+        </w:rPr>
+        <w:t>4</w:t>
+      </w:r>
+      <w:r>
+        <w:rPr>
+          <w:lang w:val="en-US"/>
+        </w:rPr>
+        <w:t xml:space="preserve"> the agent interacts with the environment 500 times per episode</w:t>
+      </w:r>
+      <w:r>
+        <w:rPr>
+          <w:lang w:val="en-US"/>
+        </w:rPr>
+        <w:t>. The agent</w:t>
+      </w:r>
+      <w:r>
+        <w:rPr>
+          <w:lang w:val="en-US"/>
+        </w:rPr>
+        <w:t xml:space="preserve"> starts to find the goal </w:t>
+      </w:r>
+      <w:r>
+        <w:rPr>
+          <w:lang w:val="en-US"/>
+        </w:rPr>
+        <w:t>shortly after the start</w:t>
+      </w:r>
+      <w:r>
+        <w:rPr>
+          <w:lang w:val="en-US"/>
+        </w:rPr>
+        <w:t xml:space="preserve"> and after 100 episodes it finds the goal regularly, so the policy gets better. </w:t>
+      </w:r>
+      <w:r>
+        <w:rPr>
+          <w:lang w:val="en-US"/>
+        </w:rPr>
+        <w:t xml:space="preserve">However, we can observe that the agent fluctuates to find the goal in a continuative sequence of episodes. </w:t>
+      </w:r>
+      <w:r>
+        <w:rPr>
+          <w:lang w:val="en-US"/>
+        </w:rPr>
+        <w:t>We increase</w:t>
+      </w:r>
+      <w:r>
+        <w:rPr>
+          <w:lang w:val="en-US"/>
+        </w:rPr>
+        <w:t>d</w:t>
+      </w:r>
+      <w:r>
+        <w:rPr>
+          <w:lang w:val="en-US"/>
+        </w:rPr>
+        <w:t xml:space="preserve"> the environment interaction of the agent</w:t>
+      </w:r>
+      <w:r>
+        <w:rPr>
+          <w:lang w:val="en-US"/>
+        </w:rPr>
+        <w:t xml:space="preserve"> by increasing the number of steps before terminating</w:t>
+      </w:r>
+      <w:r>
+        <w:rPr>
+          <w:lang w:val="en-US"/>
+        </w:rPr>
+        <w:t xml:space="preserve">, which leads the agent to find the goal more often in the first 100 episodes, as can be seen in Figure </w:t>
+      </w:r>
+      <w:r>
+        <w:rPr>
+          <w:lang w:val="en-US"/>
+        </w:rPr>
+        <w:t>5</w:t>
+      </w:r>
+      <w:r>
+        <w:rPr>
+          <w:lang w:val="en-US"/>
+        </w:rPr>
+        <w:t xml:space="preserve">. Again, we can observe that the agent fluctuates in finding the goal in a continuative sequence of episodes. An interesting fact is, that the policy in Figure </w:t>
+      </w:r>
+      <w:r>
+        <w:rPr>
+          <w:lang w:val="en-US"/>
+        </w:rPr>
+        <w:t>5</w:t>
+      </w:r>
+      <w:r>
+        <w:rPr>
+          <w:lang w:val="en-US"/>
+        </w:rPr>
+        <w:t xml:space="preserve"> has a higher average reward (best avg reward around -0.2) </w:t>
+      </w:r>
+      <w:r>
+        <w:rPr>
+          <w:lang w:val="en-US"/>
+        </w:rPr>
+        <w:t>compared to</w:t>
+      </w:r>
+      <w:r>
+        <w:rPr>
+          <w:lang w:val="en-US"/>
+        </w:rPr>
+        <w:t xml:space="preserve"> the policy in Figure </w:t>
+      </w:r>
+      <w:r>
+        <w:rPr>
+          <w:lang w:val="en-US"/>
+        </w:rPr>
+        <w:t>4</w:t>
+      </w:r>
+      <w:r>
+        <w:rPr>
+          <w:lang w:val="en-US"/>
+        </w:rPr>
+        <w:t>(best av</w:t>
+      </w:r>
+      <w:r>
+        <w:rPr>
+          <w:lang w:val="en-US"/>
+        </w:rPr>
+        <w:t>erage</w:t>
+      </w:r>
+      <w:r>
+        <w:rPr>
+          <w:lang w:val="en-US"/>
+        </w:rPr>
+        <w:t xml:space="preserve"> reward is around -0.3)</w:t>
+      </w:r>
+      <w:r>
+        <w:rPr>
+          <w:lang w:val="en-US"/>
+        </w:rPr>
+        <w:t xml:space="preserve">, which is </w:t>
+      </w:r>
+      <w:r>
+        <w:rPr>
+          <w:lang w:val="en-US"/>
+        </w:rPr>
+        <w:t xml:space="preserve">probably </w:t>
+      </w:r>
+      <w:r>
+        <w:rPr>
+          <w:lang w:val="en-US"/>
+        </w:rPr>
+        <w:t>due to the higher exploration possibility.</w:t>
+      </w:r>
+    </w:p>
+    <w:bookmarkEnd w:id="3"/>
+    <w:p>
+      <w:pPr>
+        <w:keepNext/>
+      </w:pPr>
+      <w:r>
+        <w:rPr>
+          <w:noProof/>
+          <w:sz w:val="24"/>
+          <w:szCs w:val="24"/>
+        </w:rPr>
+        <mc:AlternateContent>
+          <mc:Choice Requires="wps">
+            <w:drawing>
+              <wp:anchor distT="0" distB="0" distL="114300" distR="114300" simplePos="0" relativeHeight="251661312" behindDoc="0" locked="0" layoutInCell="1" allowOverlap="1" wp14:anchorId="77882FED" wp14:editId="0D6E5858">
+                <wp:simplePos x="0" y="0"/>
+                <wp:positionH relativeFrom="margin">
+                  <wp:posOffset>3259455</wp:posOffset>
+                </wp:positionH>
+                <wp:positionV relativeFrom="paragraph">
+                  <wp:posOffset>2225675</wp:posOffset>
+                </wp:positionV>
+                <wp:extent cx="3098800" cy="749300"/>
+                <wp:effectExtent l="0" t="0" r="0" b="0"/>
+                <wp:wrapNone/>
+                <wp:docPr id="1" name="Subtitle 2">
+                  <a:extLst xmlns:a="http://schemas.openxmlformats.org/drawingml/2006/main"/>
+                </wp:docPr>
+                <wp:cNvGraphicFramePr>
+                  <a:graphicFrameLocks xmlns:a="http://schemas.openxmlformats.org/drawingml/2006/main" noGrp="1"/>
+                </wp:cNvGraphicFramePr>
+                <a:graphic xmlns:a="http://schemas.openxmlformats.org/drawingml/2006/main">
+                  <a:graphicData uri="http://schemas.microsoft.com/office/word/2010/wordprocessingShape">
+                    <wps:wsp>
+                      <wps:cNvSpPr>
+                        <a:spLocks noGrp="1"/>
+                      </wps:cNvSpPr>
+                      <wps:spPr>
+                        <a:xfrm>
+                          <a:off x="0" y="0"/>
+                          <a:ext cx="3098800" cy="749300"/>
+                        </a:xfrm>
+                        <a:prstGeom prst="rect">
+                          <a:avLst/>
+                        </a:prstGeom>
+                      </wps:spPr>
+                      <wps:txbx>
+                        <w:txbxContent>
+                          <w:p>
+                            <w:pPr>
+                              <w:pStyle w:val="Caption"/>
+                              <w:spacing w:after="0"/>
+                              <w:rPr>
+                                <w:lang w:val="en-US"/>
+                              </w:rPr>
+                            </w:pPr>
+                            <w:r>
+                              <w:rPr>
+                                <w:lang w:val="en-US"/>
+                              </w:rPr>
+                              <w:t xml:space="preserve">Figure </w:t>
+                            </w:r>
+                            <w:r>
+                              <w:rPr>
+                                <w:lang w:val="en-US"/>
+                              </w:rPr>
+                              <w:t>5:</w:t>
+                            </w:r>
+                            <w:r>
+                              <w:rPr>
+                                <w:lang w:val="en-US"/>
+                              </w:rPr>
+                              <w:t xml:space="preserve"> Neural Network SARSA – Average r</w:t>
+                            </w:r>
+                            <w:r>
+                              <w:rPr>
+                                <w:lang w:val="en-US"/>
+                              </w:rPr>
+                              <w:t>eward per episode</w:t>
+                            </w:r>
+                          </w:p>
+                          <w:p>
+                            <w:pPr>
+                              <w:pStyle w:val="Caption"/>
+                              <w:spacing w:after="0"/>
+                              <w:rPr>
+                                <w:lang w:val="en-US"/>
+                              </w:rPr>
+                            </w:pPr>
+                            <w:r>
+                              <w:rPr>
+                                <w:lang w:val="en-US"/>
+                              </w:rPr>
+                              <w:t xml:space="preserve"> with 1000 steps for 1000 episodes</w:t>
+                            </w:r>
+                          </w:p>
+                          <w:p>
+                            <w:pPr>
+                              <w:pStyle w:val="NormalWeb"/>
+                              <w:spacing w:before="200" w:beforeAutospacing="0" w:after="0" w:afterAutospacing="0" w:line="216" w:lineRule="auto"/>
+                              <w:rPr>
+                                <w:sz w:val="8"/>
+                                <w:szCs w:val="8"/>
+                              </w:rPr>
+                            </w:pPr>
+                          </w:p>
+                        </w:txbxContent>
+                      </wps:txbx>
+                      <wps:bodyPr vert="horz" wrap="square" lIns="91440" tIns="45720" rIns="91440" bIns="45720" rtlCol="0">
+                        <a:noAutofit/>
+                      </wps:bodyPr>
+                    </wps:wsp>
+                  </a:graphicData>
+                </a:graphic>
+                <wp14:sizeRelH relativeFrom="margin">
+                  <wp14:pctWidth>0</wp14:pctWidth>
+                </wp14:sizeRelH>
+                <wp14:sizeRelV relativeFrom="margin">
+                  <wp14:pctHeight>0</wp14:pctHeight>
+                </wp14:sizeRelV>
+              </wp:anchor>
+            </w:drawing>
+          </mc:Choice>
+          <mc:Fallback>
+            <w:pict>
+              <v:rect w14:anchorId="77882FED" id="Subtitle 2" o:spid="_x0000_s1026" style="position:absolute;margin-left:256.65pt;margin-top:175.25pt;width:244pt;height:59pt;z-index:251661312;visibility:visible;mso-wrap-style:square;mso-width-percent:0;mso-height-percent:0;mso-wrap-distance-left:9pt;mso-wrap-distance-top:0;mso-wrap-distance-right:9pt;mso-wrap-distance-bottom:0;mso-position-horizontal:absolute;mso-position-horizontal-relative:margin;mso-position-vertical:absolute;mso-position-vertical-relative:text;mso-width-percent:0;mso-height-percent:0;mso-width-relative:margin;mso-height-relative:margin;v-text-anchor:top" o:gfxdata="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" filled="f" stroked="f">
+                <o:lock v:ext="edit" grouping="t"/>
+                <v:textbox>
+                  <w:txbxContent>
+                    <w:p>
+                      <w:pPr>
+                        <w:pStyle w:val="Caption"/>
+                        <w:spacing w:after="0"/>
+                        <w:rPr>
+                          <w:lang w:val="en-US"/>
+                        </w:rPr>
+                      </w:pPr>
+                      <w:r>
+                        <w:rPr>
+                          <w:lang w:val="en-US"/>
+                        </w:rPr>
+                        <w:t xml:space="preserve">Figure </w:t>
+                      </w:r>
+                      <w:r>
+                        <w:rPr>
+                          <w:lang w:val="en-US"/>
+                        </w:rPr>
+                        <w:t>5:</w:t>
+                      </w:r>
+                      <w:r>
+                        <w:rPr>
+                          <w:lang w:val="en-US"/>
+                        </w:rPr>
+                        <w:t xml:space="preserve"> Neural Network SARSA – Average r</w:t>
+                      </w:r>
+                      <w:r>
+                        <w:rPr>
+                          <w:lang w:val="en-US"/>
+                        </w:rPr>
+                        <w:t>eward per episode</w:t>
+                      </w:r>
+                    </w:p>
+                    <w:p>
+                      <w:pPr>
+                        <w:pStyle w:val="Caption"/>
+                        <w:spacing w:after="0"/>
+                        <w:rPr>
+                          <w:lang w:val="en-US"/>
+                        </w:rPr>
+                      </w:pPr>
+                      <w:r>
+                        <w:rPr>
+                          <w:lang w:val="en-US"/>
+                        </w:rPr>
+                        <w:t xml:space="preserve"> with 1000 steps for 1000 episodes</w:t>
+                      </w:r>
+                    </w:p>
+                    <w:p>
+                      <w:pPr>
+                        <w:pStyle w:val="NormalWeb"/>
+                        <w:spacing w:before="200" w:beforeAutospacing="0" w:after="0" w:afterAutospacing="0" w:line="216" w:lineRule="auto"/>
+                        <w:rPr>
+                          <w:sz w:val="8"/>
+                          <w:szCs w:val="8"/>
+                        </w:rPr>
+                      </w:pPr>
+                    </w:p>
+                  </w:txbxContent>
+                </v:textbox>
+                <w10:wrap anchorx="margin"/>
+              </v:rect>
+            </w:pict>
+          </mc:Fallback>
+        </mc:AlternateContent>
+      </w:r>
+      <w:r>
+        <w:rPr>
+          <w:noProof/>
+          <w:sz w:val="24"/>
+          <w:szCs w:val="24"/>
+        </w:rPr>
+        <mc:AlternateContent>
+          <mc:Choice Requires="wps">
+            <w:drawing>
+              <wp:anchor distT="0" distB="0" distL="114300" distR="114300" simplePos="0" relativeHeight="251663360" behindDoc="0" locked="0" layoutInCell="1" allowOverlap="1" wp14:anchorId="0845A52A" wp14:editId="42349D35">
+                <wp:simplePos x="0" y="0"/>
+                <wp:positionH relativeFrom="margin">
+                  <wp:align>left</wp:align>
+                </wp:positionH>
+                <wp:positionV relativeFrom="paragraph">
+                  <wp:posOffset>2264410</wp:posOffset>
+                </wp:positionV>
+                <wp:extent cx="3162300" cy="476250"/>
+                <wp:effectExtent l="0" t="0" r="0" b="0"/>
+                <wp:wrapNone/>
+                <wp:docPr id="2" name="Subtitle 2">
+                  <a:extLst xmlns:a="http://schemas.openxmlformats.org/drawingml/2006/main"/>
+                </wp:docPr>
+                <wp:cNvGraphicFramePr>
+                  <a:graphicFrameLocks xmlns:a="http://schemas.openxmlformats.org/drawingml/2006/main" noGrp="1"/>
+                </wp:cNvGraphicFramePr>
+                <a:graphic xmlns:a="http://schemas.openxmlformats.org/drawingml/2006/main">
+                  <a:graphicData uri="http://schemas.microsoft.com/office/word/2010/wordprocessingShape">
+                    <wps:wsp>
+                      <wps:cNvSpPr>
+                        <a:spLocks noGrp="1"/>
+                      </wps:cNvSpPr>
+                      <wps:spPr>
+                        <a:xfrm>
+                          <a:off x="0" y="0"/>
+                          <a:ext cx="3162300" cy="476250"/>
+                        </a:xfrm>
+                        <a:prstGeom prst="rect">
+                          <a:avLst/>
+                        </a:prstGeom>
+                      </wps:spPr>
+                      <wps:txbx>
+                        <w:txbxContent>
+                          <w:p>
+                            <w:pPr>
+                              <w:pStyle w:val="Caption"/>
+                              <w:spacing w:after="0"/>
+                              <w:rPr>
+                                <w:lang w:val="en-US"/>
+                              </w:rPr>
+                            </w:pPr>
+                            <w:r>
+                              <w:rPr>
+                                <w:lang w:val="en-US"/>
+                              </w:rPr>
+                              <w:t xml:space="preserve">Figure </w:t>
+                            </w:r>
+                            <w:r>
+                              <w:rPr>
+                                <w:lang w:val="en-US"/>
+                              </w:rPr>
+                              <w:t>4:</w:t>
+                            </w:r>
+                            <w:r>
+                              <w:rPr>
+                                <w:lang w:val="en-US"/>
+                              </w:rPr>
+                              <w:t xml:space="preserve"> Neural Network SARSA – Average r</w:t>
+                            </w:r>
+                            <w:r>
+                              <w:rPr>
+                                <w:lang w:val="en-US"/>
+                              </w:rPr>
+                              <w:t>ewards</w:t>
+                            </w:r>
+                          </w:p>
+                          <w:p>
+                            <w:pPr>
+                              <w:pStyle w:val="Caption"/>
+                              <w:spacing w:after="0"/>
+                              <w:rPr>
+                                <w:lang w:val="en-US"/>
+                              </w:rPr>
+                            </w:pPr>
+                            <w:r>
+                              <w:rPr>
+                                <w:lang w:val="en-US"/>
+                              </w:rPr>
+                              <w:t xml:space="preserve"> per </w:t>
+                            </w:r>
+                            <w:bookmarkStart w:id="4" w:name="_Hlk535862663"/>
+                            <w:r>
+                              <w:rPr>
+                                <w:lang w:val="en-US"/>
+                              </w:rPr>
+                              <w:t>episode with 500 steps for 500 episodes</w:t>
+                            </w:r>
+                            <w:bookmarkEnd w:id="4"/>
+                          </w:p>
+                          <w:p>
+                            <w:pPr>
+                              <w:pStyle w:val="NormalWeb"/>
+                              <w:spacing w:before="200" w:beforeAutospacing="0" w:after="0" w:afterAutospacing="0" w:line="216" w:lineRule="auto"/>
+                              <w:rPr>
+                                <w:sz w:val="8"/>
+                                <w:szCs w:val="8"/>
+                              </w:rPr>
+                            </w:pPr>
+                          </w:p>
+                        </w:txbxContent>
+                      </wps:txbx>
+                      <wps:bodyPr vert="horz" wrap="square" lIns="91440" tIns="45720" rIns="91440" bIns="45720" rtlCol="0">
+                        <a:noAutofit/>
+                      </wps:bodyPr>
+                    </wps:wsp>
+                  </a:graphicData>
+                </a:graphic>
+                <wp14:sizeRelH relativeFrom="margin">
+                  <wp14:pctWidth>0</wp14:pctWidth>
+                </wp14:sizeRelH>
+                <wp14:sizeRelV relativeFrom="margin">
+                  <wp14:pctHeight>0</wp14:pctHeight>
+                </wp14:sizeRelV>
+              </wp:anchor>
+            </w:drawing>
+          </mc:Choice>
+          <mc:Fallback>
+            <w:pict>
+              <v:rect w14:anchorId="0845A52A" id="_x0000_s1027" style="position:absolute;margin-left:0;margin-top:178.3pt;width:249pt;height:37.5pt;z-index:251663360;visibility:visible;mso-wrap-style:square;mso-width-percent:0;mso-height-percent:0;mso-wrap-distance-left:9pt;mso-wrap-distance-top:0;mso-wrap-distance-right:9pt;mso-wrap-distance-bottom:0;mso-position-horizontal:left;mso-position-horizontal-relative:margin;mso-position-vertical:absolute;mso-position-vertical-relative:text;mso-width-percent:0;mso-height-percent:0;mso-width-relative:margin;mso-height-relative:margin;v-text-anchor:top" o:gfxdata="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" filled="f" stroked="f">
+                <o:lock v:ext="edit" grouping="t"/>
+                <v:textbox>
+                  <w:txbxContent>
+                    <w:p>
+                      <w:pPr>
+                        <w:pStyle w:val="Caption"/>
+                        <w:spacing w:after="0"/>
+                        <w:rPr>
+                          <w:lang w:val="en-US"/>
+                        </w:rPr>
+                      </w:pPr>
+                      <w:r>
+                        <w:rPr>
+                          <w:lang w:val="en-US"/>
+                        </w:rPr>
+                        <w:t xml:space="preserve">Figure </w:t>
+                      </w:r>
+                      <w:r>
+                        <w:rPr>
+                          <w:lang w:val="en-US"/>
+                        </w:rPr>
+                        <w:t>4:</w:t>
+                      </w:r>
+                      <w:r>
+                        <w:rPr>
+                          <w:lang w:val="en-US"/>
+                        </w:rPr>
+                        <w:t xml:space="preserve"> Neural Network SARSA – Average r</w:t>
+                      </w:r>
+                      <w:r>
+                        <w:rPr>
+                          <w:lang w:val="en-US"/>
+                        </w:rPr>
+                        <w:t>ewards</w:t>
+                      </w:r>
+                    </w:p>
+                    <w:p>
+                      <w:pPr>
+                        <w:pStyle w:val="Caption"/>
+                        <w:spacing w:after="0"/>
+                        <w:rPr>
+                          <w:lang w:val="en-US"/>
+                        </w:rPr>
+                      </w:pPr>
+                      <w:r>
+                        <w:rPr>
+                          <w:lang w:val="en-US"/>
+                        </w:rPr>
+                        <w:t xml:space="preserve"> per </w:t>
+                      </w:r>
+                      <w:bookmarkStart w:id="5" w:name="_Hlk535862663"/>
+                      <w:r>
+                        <w:rPr>
+                          <w:lang w:val="en-US"/>
+                        </w:rPr>
+                        <w:t>episode with 500 steps for 500 episodes</w:t>
+                      </w:r>
+                      <w:bookmarkEnd w:id="5"/>
+                    </w:p>
+                    <w:p>
+                      <w:pPr>
+                        <w:pStyle w:val="NormalWeb"/>
+                        <w:spacing w:before="200" w:beforeAutospacing="0" w:after="0" w:afterAutospacing="0" w:line="216" w:lineRule="auto"/>
+                        <w:rPr>
+                          <w:sz w:val="8"/>
+                          <w:szCs w:val="8"/>
+                        </w:rPr>
+                      </w:pPr>
+                    </w:p>
+                  </w:txbxContent>
+                </v:textbox>
+                <w10:wrap anchorx="margin"/>
+              </v:rect>
+            </w:pict>
+          </mc:Fallback>
+        </mc:AlternateContent>
       </w:r>
     </w:p>
     <w:p>
       <w:pPr>
-        <w:pStyle w:val="Beschriftung"/>
-        <w:spacing w:after="0"/>
         <w:rPr>
           <w:lang w:val="en-US"/>
         </w:rPr>
       </w:pPr>
-      <w:r>
-        <w:rPr>
-          <w:lang w:val="en-US"/>
-        </w:rPr>
-        <w:t xml:space="preserve">Figure </w:t>
-      </w:r>
-      <w:r>
-        <w:rPr>
-          <w:lang w:val="en-US"/>
-        </w:rPr>
-        <w:t>6</w:t>
-      </w:r>
-      <w:r>
-        <w:rPr>
-          <w:lang w:val="en-US"/>
-        </w:rPr>
-        <w:t xml:space="preserve"> Neural Network SARSA – Average r</w:t>
-      </w:r>
-      <w:r>
-        <w:rPr>
-          <w:lang w:val="en-US"/>
-        </w:rPr>
-        <w:t>eward per episode</w:t>
-      </w:r>
     </w:p>
     <w:p>
       <w:pPr>
-        <w:pStyle w:val="Beschriftung"/>
-        <w:spacing w:after="0"/>
-        <w:rPr>
-          <w:lang w:val="en-US"/>
-        </w:rPr>
+        <w:keepNext/>
       </w:pPr>
-      <w:r>
-        <w:rPr>
-          <w:lang w:val="en-US"/>
-        </w:rPr>
-        <w:t xml:space="preserve"> with 1000 steps for 1000 episodes</w:t>
-      </w:r>
     </w:p>
     <w:p>
       <w:pPr>
@@ -1815,17 +2211,17 @@
     <w:lsdException w:name="Hashtag" w:semiHidden="1" w:unhideWhenUsed="1"/>
     <w:lsdException w:name="Unresolved Mention" w:semiHidden="1" w:unhideWhenUsed="1"/>
   </w:latentStyles>
-  <w:style w:type="paragraph" w:default="1" w:styleId="Standard">
+  <w:style w:type="paragraph" w:default="1" w:styleId="Normal">
     <w:name w:val="Normal"/>
     <w:qFormat/>
   </w:style>
-  <w:style w:type="character" w:default="1" w:styleId="Absatz-Standardschriftart">
+  <w:style w:type="character" w:default="1" w:styleId="DefaultParagraphFont">
     <w:name w:val="Default Paragraph Font"/>
     <w:uiPriority w:val="1"/>
     <w:semiHidden/>
     <w:unhideWhenUsed/>
   </w:style>
-  <w:style w:type="table" w:default="1" w:styleId="NormaleTabelle">
+  <w:style w:type="table" w:default="1" w:styleId="TableNormal">
     <w:name w:val="Normal Table"/>
     <w:uiPriority w:val="99"/>
     <w:semiHidden/>
@@ -1840,16 +2236,16 @@
       </w:tblCellMar>
     </w:tblPr>
   </w:style>
-  <w:style w:type="numbering" w:default="1" w:styleId="KeineListe">
+  <w:style w:type="numbering" w:default="1" w:styleId="NoList">
     <w:name w:val="No List"/>
     <w:uiPriority w:val="99"/>
     <w:semiHidden/>
     <w:unhideWhenUsed/>
   </w:style>
-  <w:style w:type="paragraph" w:styleId="Kopfzeile">
+  <w:style w:type="paragraph" w:styleId="Header">
     <w:name w:val="header"/>
-    <w:basedOn w:val="Standard"/>
-    <w:link w:val="KopfzeileZchn"/>
+    <w:basedOn w:val="Normal"/>
+    <w:link w:val="HeaderChar"/>
     <w:uiPriority w:val="99"/>
     <w:unhideWhenUsed/>
     <w:rsid w:val="00890093"/>
@@ -1861,17 +2257,17 @@
       <w:spacing w:after="0" w:line="240" w:lineRule="auto"/>
     </w:pPr>
   </w:style>
-  <w:style w:type="character" w:customStyle="1" w:styleId="KopfzeileZchn">
-    <w:name w:val="Kopfzeile Zchn"/>
-    <w:basedOn w:val="Absatz-Standardschriftart"/>
-    <w:link w:val="Kopfzeile"/>
+  <w:style w:type="character" w:customStyle="1" w:styleId="HeaderChar">
+    <w:name w:val="Header Char"/>
+    <w:basedOn w:val="DefaultParagraphFont"/>
+    <w:link w:val="Header"/>
     <w:uiPriority w:val="99"/>
     <w:rsid w:val="00890093"/>
   </w:style>
-  <w:style w:type="paragraph" w:styleId="Fuzeile">
+  <w:style w:type="paragraph" w:styleId="Footer">
     <w:name w:val="footer"/>
-    <w:basedOn w:val="Standard"/>
-    <w:link w:val="FuzeileZchn"/>
+    <w:basedOn w:val="Normal"/>
+    <w:link w:val="FooterChar"/>
     <w:uiPriority w:val="99"/>
     <w:unhideWhenUsed/>
     <w:rsid w:val="00890093"/>
@@ -1883,17 +2279,17 @@
       <w:spacing w:after="0" w:line="240" w:lineRule="auto"/>
     </w:pPr>
   </w:style>
-  <w:style w:type="character" w:customStyle="1" w:styleId="FuzeileZchn">
-    <w:name w:val="Fußzeile Zchn"/>
-    <w:basedOn w:val="Absatz-Standardschriftart"/>
-    <w:link w:val="Fuzeile"/>
+  <w:style w:type="character" w:customStyle="1" w:styleId="FooterChar">
+    <w:name w:val="Footer Char"/>
+    <w:basedOn w:val="DefaultParagraphFont"/>
+    <w:link w:val="Footer"/>
     <w:uiPriority w:val="99"/>
     <w:rsid w:val="00890093"/>
   </w:style>
-  <w:style w:type="paragraph" w:styleId="Beschriftung">
+  <w:style w:type="paragraph" w:styleId="Caption">
     <w:name w:val="caption"/>
-    <w:basedOn w:val="Standard"/>
-    <w:next w:val="Standard"/>
+    <w:basedOn w:val="Normal"/>
+    <w:next w:val="Normal"/>
     <w:uiPriority w:val="35"/>
     <w:unhideWhenUsed/>
     <w:qFormat/>
@@ -1909,9 +2305,9 @@
       <w:szCs w:val="18"/>
     </w:rPr>
   </w:style>
-  <w:style w:type="table" w:styleId="Tabellenraster">
+  <w:style w:type="table" w:styleId="TableGrid">
     <w:name w:val="Table Grid"/>
-    <w:basedOn w:val="NormaleTabelle"/>
+    <w:basedOn w:val="TableNormal"/>
     <w:uiPriority w:val="39"/>
     <w:rsid w:val="00623630"/>
     <w:pPr>
@@ -1927,6 +2323,23 @@
         <w:insideV w:val="single" w:sz="4" w:space="0" w:color="auto"/>
       </w:tblBorders>
     </w:tblPr>
+  </w:style>
+  <w:style w:type="paragraph" w:styleId="NormalWeb">
+    <w:name w:val="Normal (Web)"/>
+    <w:basedOn w:val="Normal"/>
+    <w:uiPriority w:val="99"/>
+    <w:semiHidden/>
+    <w:unhideWhenUsed/>
+    <w:rsid w:val="00F42FF4"/>
+    <w:pPr>
+      <w:spacing w:before="100" w:beforeAutospacing="1" w:after="100" w:afterAutospacing="1" w:line="240" w:lineRule="auto"/>
+    </w:pPr>
+    <w:rPr>
+      <w:rFonts w:ascii="Times New Roman" w:eastAsiaTheme="minorEastAsia" w:hAnsi="Times New Roman" w:cs="Times New Roman"/>
+      <w:sz w:val="24"/>
+      <w:szCs w:val="24"/>
+      <w:lang w:val="en-US"/>
+    </w:rPr>
   </w:style>
 </w:styles>
 </file>
@@ -2231,7 +2644,7 @@
 </file>
 
 <file path=customXml/itemProps1.xml><?xml version="1.0" encoding="utf-8"?>
-<ds:datastoreItem xmlns:ds="http://schemas.openxmlformats.org/officeDocument/2006/customXml" ds:itemID="{BC3146C1-BBB6-4FC4-BA6F-BC824024FBC6}">
+<ds:datastoreItem xmlns:ds="http://schemas.openxmlformats.org/officeDocument/2006/customXml" ds:itemID="{6E868051-BE4D-469D-A283-72738D1B0CCE}">
   <ds:schemaRefs>
     <ds:schemaRef ds:uri="http://schemas.openxmlformats.org/officeDocument/2006/bibliography"/>
   </ds:schemaRefs>

</xml_diff>